<commit_message>
Chapter 18 In the middle
</commit_message>
<xml_diff>
--- a/20 ... Chapter 18 Metafiles/Chapter 18 Metafiles.docx
+++ b/20 ... Chapter 18 Metafiles/Chapter 18 Metafiles.docx
@@ -2057,7 +2057,261 @@
     <w:p/>
     <w:p/>
     <w:p/>
-    <w:p/>
+    <w:p>
+      <w:pPr>
+        <w:pStyle w:val="Style1"/>
+      </w:pPr>
+      <w:r>
+        <w:lastRenderedPageBreak/>
+        <w:t>UNDERSTANDING MAPPING MODES AND VIEWPORTS:</w:t>
+      </w:r>
+    </w:p>
+    <w:p>
+      <w:r>
+        <w:rPr>
+          <w:color w:val="0000FF"/>
+        </w:rPr>
+        <w:t xml:space="preserve">Mapping Modes: </w:t>
+      </w:r>
+      <w:r>
+        <w:t>Define how logical coordinates (used in drawing functions) map to device coordinates (pixels on screen).</w:t>
+      </w:r>
+    </w:p>
+    <w:p>
+      <w:r>
+        <w:rPr>
+          <w:color w:val="0000FF"/>
+        </w:rPr>
+        <w:t xml:space="preserve">Viewport: </w:t>
+      </w:r>
+      <w:r>
+        <w:t>The rectangular region on a device context where images are displayed.</w:t>
+      </w:r>
+    </w:p>
+    <w:p>
+      <w:r>
+        <w:rPr>
+          <w:color w:val="0000FF"/>
+        </w:rPr>
+        <w:t xml:space="preserve">Window Ext </w:t>
+      </w:r>
+      <w:r>
+        <w:t xml:space="preserve">and </w:t>
+      </w:r>
+      <w:r>
+        <w:rPr>
+          <w:color w:val="0000FF"/>
+        </w:rPr>
+        <w:t xml:space="preserve">Viewport Ext: </w:t>
+      </w:r>
+      <w:r>
+        <w:t>Control the mapping between logical and device coordinates.</w:t>
+      </w:r>
+    </w:p>
+    <w:p>
+      <w:pPr>
+        <w:pStyle w:val="Style2"/>
+      </w:pPr>
+    </w:p>
+    <w:p>
+      <w:pPr>
+        <w:pStyle w:val="Style2"/>
+      </w:pPr>
+      <w:r>
+        <w:t>METAFILEPICT's Role in Metafile Exchange:</w:t>
+      </w:r>
+    </w:p>
+    <w:p>
+      <w:r>
+        <w:rPr>
+          <w:color w:val="CC00FF"/>
+        </w:rPr>
+        <w:t xml:space="preserve">Bridging the Gap: </w:t>
+      </w:r>
+      <w:r>
+        <w:t>Acts as a container for metafile handles and essential information, facilitating seamless clipboard exchange.</w:t>
+      </w:r>
+    </w:p>
+    <w:p>
+      <w:r>
+        <w:rPr>
+          <w:color w:val="CC00FF"/>
+        </w:rPr>
+        <w:t xml:space="preserve">Structure: </w:t>
+      </w:r>
+      <w:r>
+        <w:t>Contains fields for mapping mode (mm), image dimensions (xExt, yExt), and the metafile handle itself (hMF).</w:t>
+      </w:r>
+    </w:p>
+    <w:p>
+      <w:pPr>
+        <w:pStyle w:val="Style2"/>
+      </w:pPr>
+    </w:p>
+    <w:p>
+      <w:pPr>
+        <w:pStyle w:val="Style2"/>
+      </w:pPr>
+      <w:r>
+        <w:t>Interpreting xExt and yExt:</w:t>
+      </w:r>
+    </w:p>
+    <w:p>
+      <w:r>
+        <w:rPr>
+          <w:color w:val="0000FF"/>
+        </w:rPr>
+        <w:t xml:space="preserve">Non-Isotropic/Anisotropic Modes: </w:t>
+      </w:r>
+      <w:r>
+        <w:t>Directly indicate image size in units of the specified mapping mode.</w:t>
+      </w:r>
+    </w:p>
+    <w:p>
+      <w:r>
+        <w:rPr>
+          <w:color w:val="0000FF"/>
+        </w:rPr>
+        <w:t xml:space="preserve">Isotropic/Anisotropic Modes: </w:t>
+      </w:r>
+      <w:r>
+        <w:t>Serve as guides for recipient programs to set appropriate viewport extents, ensuring proper scaling and aspect ratio preservation.</w:t>
+      </w:r>
+    </w:p>
+    <w:p>
+      <w:pPr>
+        <w:pStyle w:val="Style2"/>
+      </w:pPr>
+    </w:p>
+    <w:p>
+      <w:pPr>
+        <w:pStyle w:val="Style2"/>
+      </w:pPr>
+      <w:r>
+        <w:t>Recommendations for Metafile Creation:</w:t>
+      </w:r>
+    </w:p>
+    <w:p>
+      <w:r>
+        <w:rPr>
+          <w:color w:val="CC00FF"/>
+        </w:rPr>
+        <w:t xml:space="preserve">Favor Isotropic/Anisotropic Modes: </w:t>
+      </w:r>
+      <w:r>
+        <w:t>Grant recipient programs greater flexibility in adjusting scaling and mapping.</w:t>
+      </w:r>
+    </w:p>
+    <w:p>
+      <w:r>
+        <w:rPr>
+          <w:color w:val="CC00FF"/>
+        </w:rPr>
+        <w:t xml:space="preserve">Set Explanatory xExt and yExt Values: </w:t>
+      </w:r>
+      <w:r>
+        <w:t>Provide informative hints for viewport adjustments.</w:t>
+      </w:r>
+    </w:p>
+    <w:p>
+      <w:r>
+        <w:rPr>
+          <w:color w:val="CC00FF"/>
+        </w:rPr>
+        <w:t xml:space="preserve">Avoid Internal SetViewportExtEx Calls: </w:t>
+      </w:r>
+      <w:r>
+        <w:t>Ensure compatibility and adaptability for recipient programs.</w:t>
+      </w:r>
+    </w:p>
+    <w:p/>
+    <w:p/>
+    <w:p/>
+    <w:p/>
+    <w:p>
+      <w:pPr>
+        <w:pStyle w:val="Style2"/>
+      </w:pPr>
+      <w:r>
+        <w:lastRenderedPageBreak/>
+        <w:t>Recipient Program Responsibilities:</w:t>
+      </w:r>
+    </w:p>
+    <w:p>
+      <w:r>
+        <w:rPr>
+          <w:color w:val="0000FF"/>
+        </w:rPr>
+        <w:t xml:space="preserve">Read METAFILEPICT Fields: </w:t>
+      </w:r>
+      <w:r>
+        <w:t>Extract mapping mode, dimensions, and handle.</w:t>
+      </w:r>
+    </w:p>
+    <w:p>
+      <w:r>
+        <w:rPr>
+          <w:color w:val="0000FF"/>
+        </w:rPr>
+        <w:t xml:space="preserve">Set Mapping Mode and Viewport Extents: </w:t>
+      </w:r>
+      <w:r>
+        <w:t>Based on display surface and desired rendering behavior.</w:t>
+      </w:r>
+    </w:p>
+    <w:p>
+      <w:r>
+        <w:rPr>
+          <w:color w:val="0000FF"/>
+        </w:rPr>
+        <w:t xml:space="preserve">Play Metafile: </w:t>
+      </w:r>
+      <w:r>
+        <w:t>Using PlayMetaFile, respecting the communicated mapping and sizing information.</w:t>
+      </w:r>
+    </w:p>
+    <w:p/>
+    <w:p>
+      <w:pPr>
+        <w:pStyle w:val="Style2"/>
+      </w:pPr>
+      <w:r>
+        <w:t>Additional Considerations:</w:t>
+      </w:r>
+    </w:p>
+    <w:p>
+      <w:r>
+        <w:rPr>
+          <w:color w:val="CC00FF"/>
+        </w:rPr>
+        <w:t xml:space="preserve">Window Extent: </w:t>
+      </w:r>
+      <w:r>
+        <w:t>Always stored within metafiles using Isotropic/Anisotropic modes, governing drawing coordinates within the metafile itself.</w:t>
+      </w:r>
+    </w:p>
+    <w:p>
+      <w:r>
+        <w:rPr>
+          <w:color w:val="CC00FF"/>
+        </w:rPr>
+        <w:t xml:space="preserve">Alternative Formats: </w:t>
+      </w:r>
+      <w:r>
+        <w:t>Consider bitmaps or Enhanced Metafiles (EMFs) for large metafiles or frequent clipboard operations, as they may offer performance and compatibility advantages.</w:t>
+      </w:r>
+    </w:p>
+    <w:p>
+      <w:r>
+        <w:rPr>
+          <w:color w:val="CC00FF"/>
+        </w:rPr>
+        <w:t xml:space="preserve">Compatibility: </w:t>
+      </w:r>
+      <w:r>
+        <w:t>Be mindful of potential issues when working with older metafile formats and clipboard operations.</w:t>
+      </w:r>
+    </w:p>
     <w:p/>
     <w:p/>
     <w:p/>

</xml_diff>

<commit_message>
Chatpter 18 Metaflies Compete
</commit_message>
<xml_diff>
--- a/20 ... Chapter 18 Metafiles/Chapter 18 Metafiles.docx
+++ b/20 ... Chapter 18 Metafiles/Chapter 18 Metafiles.docx
@@ -16693,6 +16693,1186 @@
           <w:noProof/>
         </w:rPr>
       </w:pPr>
+      <w:r>
+        <w:rPr>
+          <w:noProof/>
+        </w:rPr>
+        <w:lastRenderedPageBreak/>
+        <w:t>EMF12 PROGRAM</w:t>
+      </w:r>
+    </w:p>
+    <w:p>
+      <w:r>
+        <w:t xml:space="preserve">The </w:t>
+      </w:r>
+      <w:r>
+        <w:rPr>
+          <w:color w:val="9933FF"/>
+        </w:rPr>
+        <w:t>code snippet provided is an example of an enhanced metafile (EMF) program</w:t>
+      </w:r>
+      <w:r>
+        <w:t>. It consists of several functions that create and display a ruler using metafile operations. Let's break down the code and explain its functionality:</w:t>
+      </w:r>
+    </w:p>
+    <w:p>
+      <w:r>
+        <w:rPr>
+          <w:color w:val="CC00FF"/>
+        </w:rPr>
+        <w:t xml:space="preserve">DrawRuler: </w:t>
+      </w:r>
+      <w:r>
+        <w:t>This function is responsible for drawing the ruler using GDI (Graphics Device Interface) operations. It takes an HDC (device context) and the dimensions of the ruler as parameters. The function draws tick marks at different intervals and displays numbers on the ruler.</w:t>
+      </w:r>
+    </w:p>
+    <w:p>
+      <w:r>
+        <w:rPr>
+          <w:color w:val="CC00FF"/>
+        </w:rPr>
+        <w:t xml:space="preserve">CreateRoutine: </w:t>
+      </w:r>
+      <w:r>
+        <w:t>This function creates an enhanced metafile (EMF) by calling CreateEnhMetaFile. It retrieves the device capabilities (size and resolution) using GetDeviceCaps to determine the dimensions and units of the metafile. The DrawRuler function is then called to draw the ruler on the metafile. Finally, the metafile is closed, saved to a file, and deleted.</w:t>
+      </w:r>
+    </w:p>
+    <w:p>
+      <w:r>
+        <w:rPr>
+          <w:color w:val="CC00FF"/>
+        </w:rPr>
+        <w:t xml:space="preserve">PaintRoutine: </w:t>
+      </w:r>
+      <w:r>
+        <w:t>This function is responsible for painting the metafile on a window. It takes an HDC, the window's client area dimensions, and performs the following steps:</w:t>
+      </w:r>
+    </w:p>
+    <w:p>
+      <w:pPr>
+        <w:pStyle w:val="ListParagraph"/>
+        <w:numPr>
+          <w:ilvl w:val="0"/>
+          <w:numId w:val="59"/>
+        </w:numPr>
+      </w:pPr>
+      <w:r>
+        <w:rPr>
+          <w:color w:val="0000FF"/>
+        </w:rPr>
+        <w:t>Sets the mapping mode to MM_HIMETRIC</w:t>
+      </w:r>
+      <w:r>
+        <w:t>, which establishes a logical coordinate system where 1 unit is equal to 0.01 millimeters.</w:t>
+      </w:r>
+    </w:p>
+    <w:p>
+      <w:pPr>
+        <w:pStyle w:val="ListParagraph"/>
+        <w:numPr>
+          <w:ilvl w:val="0"/>
+          <w:numId w:val="59"/>
+        </w:numPr>
+      </w:pPr>
+      <w:r>
+        <w:rPr>
+          <w:color w:val="0000FF"/>
+        </w:rPr>
+        <w:t xml:space="preserve">Sets the viewport origin to the bottom-left corner </w:t>
+      </w:r>
+      <w:r>
+        <w:t>of the client area using SetViewportOrgEx.</w:t>
+      </w:r>
+    </w:p>
+    <w:p>
+      <w:pPr>
+        <w:pStyle w:val="ListParagraph"/>
+        <w:numPr>
+          <w:ilvl w:val="0"/>
+          <w:numId w:val="59"/>
+        </w:numPr>
+      </w:pPr>
+      <w:r>
+        <w:rPr>
+          <w:color w:val="0000FF"/>
+        </w:rPr>
+        <w:t xml:space="preserve">Converts the client area dimensions </w:t>
+      </w:r>
+      <w:r>
+        <w:t>from device points to logical coordinates using DPtoLP.</w:t>
+      </w:r>
+    </w:p>
+    <w:p>
+      <w:pPr>
+        <w:pStyle w:val="ListParagraph"/>
+        <w:numPr>
+          <w:ilvl w:val="0"/>
+          <w:numId w:val="59"/>
+        </w:numPr>
+      </w:pPr>
+      <w:r>
+        <w:rPr>
+          <w:color w:val="0000FF"/>
+        </w:rPr>
+        <w:t xml:space="preserve">Retrieves the metafile </w:t>
+      </w:r>
+      <w:r>
+        <w:t>(emf12.emf) using GetEnhMetaFile.</w:t>
+      </w:r>
+    </w:p>
+    <w:p>
+      <w:pPr>
+        <w:pStyle w:val="ListParagraph"/>
+        <w:numPr>
+          <w:ilvl w:val="0"/>
+          <w:numId w:val="59"/>
+        </w:numPr>
+      </w:pPr>
+      <w:r>
+        <w:rPr>
+          <w:color w:val="0000FF"/>
+        </w:rPr>
+        <w:t xml:space="preserve">Retrieves the metafile header </w:t>
+      </w:r>
+      <w:r>
+        <w:t>using GetEnhMetaFileHeader to determine the dimensions of the metafile image.</w:t>
+      </w:r>
+    </w:p>
+    <w:p>
+      <w:pPr>
+        <w:pStyle w:val="ListParagraph"/>
+        <w:numPr>
+          <w:ilvl w:val="0"/>
+          <w:numId w:val="59"/>
+        </w:numPr>
+      </w:pPr>
+      <w:r>
+        <w:rPr>
+          <w:color w:val="0000FF"/>
+        </w:rPr>
+        <w:t xml:space="preserve">Calculates the destination rectangle (rect) </w:t>
+      </w:r>
+      <w:r>
+        <w:t>where the metafile will be displayed. The rectangle is centered in the client area and sized according to the metafile dimensions.</w:t>
+      </w:r>
+    </w:p>
+    <w:p>
+      <w:pPr>
+        <w:pStyle w:val="ListParagraph"/>
+        <w:numPr>
+          <w:ilvl w:val="0"/>
+          <w:numId w:val="59"/>
+        </w:numPr>
+      </w:pPr>
+      <w:r>
+        <w:t xml:space="preserve">Finally, it </w:t>
+      </w:r>
+      <w:r>
+        <w:rPr>
+          <w:color w:val="0000FF"/>
+        </w:rPr>
+        <w:t xml:space="preserve">uses PlayEnhMetaFile to render the metafile </w:t>
+      </w:r>
+      <w:r>
+        <w:t>on the specified HDC within the destination rectangle.</w:t>
+      </w:r>
+    </w:p>
+    <w:p>
+      <w:pPr>
+        <w:pStyle w:val="ListParagraph"/>
+        <w:numPr>
+          <w:ilvl w:val="0"/>
+          <w:numId w:val="59"/>
+        </w:numPr>
+      </w:pPr>
+      <w:r>
+        <w:t xml:space="preserve">The line </w:t>
+      </w:r>
+      <w:r>
+        <w:rPr>
+          <w:color w:val="0000FF"/>
+        </w:rPr>
+        <w:t xml:space="preserve">DeleteEnhMetaFile(hemf) </w:t>
+      </w:r>
+      <w:r>
+        <w:t>after PlayEnhMetaFile appears to be a typographical error and should be removed.</w:t>
+      </w:r>
+    </w:p>
+    <w:p/>
+    <w:p>
+      <w:r>
+        <w:rPr>
+          <w:noProof/>
+        </w:rPr>
+        <w:lastRenderedPageBreak/>
+        <w:drawing>
+          <wp:inline distT="0" distB="0" distL="0" distR="0" wp14:anchorId="2F81DE76" wp14:editId="0F69A6A1">
+            <wp:extent cx="3644420" cy="3445459"/>
+            <wp:effectExtent l="0" t="0" r="0" b="3175"/>
+            <wp:docPr id="78" name="Picture 78"/>
+            <wp:cNvGraphicFramePr>
+              <a:graphicFrameLocks xmlns:a="http://schemas.openxmlformats.org/drawingml/2006/main" noChangeAspect="1"/>
+            </wp:cNvGraphicFramePr>
+            <a:graphic xmlns:a="http://schemas.openxmlformats.org/drawingml/2006/main">
+              <a:graphicData uri="http://schemas.openxmlformats.org/drawingml/2006/picture">
+                <pic:pic xmlns:pic="http://schemas.openxmlformats.org/drawingml/2006/picture">
+                  <pic:nvPicPr>
+                    <pic:cNvPr id="1" name=""/>
+                    <pic:cNvPicPr/>
+                  </pic:nvPicPr>
+                  <pic:blipFill>
+                    <a:blip r:embed="rId77"/>
+                    <a:stretch>
+                      <a:fillRect/>
+                    </a:stretch>
+                  </pic:blipFill>
+                  <pic:spPr>
+                    <a:xfrm>
+                      <a:off x="0" y="0"/>
+                      <a:ext cx="3661531" cy="3461636"/>
+                    </a:xfrm>
+                    <a:prstGeom prst="rect">
+                      <a:avLst/>
+                    </a:prstGeom>
+                  </pic:spPr>
+                </pic:pic>
+              </a:graphicData>
+            </a:graphic>
+          </wp:inline>
+        </w:drawing>
+      </w:r>
+      <w:r>
+        <w:rPr>
+          <w:noProof/>
+        </w:rPr>
+        <w:drawing>
+          <wp:inline distT="0" distB="0" distL="0" distR="0" wp14:anchorId="2EF6105F" wp14:editId="1696CB0C">
+            <wp:extent cx="4345229" cy="3766329"/>
+            <wp:effectExtent l="0" t="0" r="0" b="5715"/>
+            <wp:docPr id="79" name="Picture 79"/>
+            <wp:cNvGraphicFramePr>
+              <a:graphicFrameLocks xmlns:a="http://schemas.openxmlformats.org/drawingml/2006/main" noChangeAspect="1"/>
+            </wp:cNvGraphicFramePr>
+            <a:graphic xmlns:a="http://schemas.openxmlformats.org/drawingml/2006/main">
+              <a:graphicData uri="http://schemas.openxmlformats.org/drawingml/2006/picture">
+                <pic:pic xmlns:pic="http://schemas.openxmlformats.org/drawingml/2006/picture">
+                  <pic:nvPicPr>
+                    <pic:cNvPr id="1" name=""/>
+                    <pic:cNvPicPr/>
+                  </pic:nvPicPr>
+                  <pic:blipFill>
+                    <a:blip r:embed="rId78"/>
+                    <a:stretch>
+                      <a:fillRect/>
+                    </a:stretch>
+                  </pic:blipFill>
+                  <pic:spPr>
+                    <a:xfrm>
+                      <a:off x="0" y="0"/>
+                      <a:ext cx="4362146" cy="3780992"/>
+                    </a:xfrm>
+                    <a:prstGeom prst="rect">
+                      <a:avLst/>
+                    </a:prstGeom>
+                  </pic:spPr>
+                </pic:pic>
+              </a:graphicData>
+            </a:graphic>
+          </wp:inline>
+        </w:drawing>
+      </w:r>
+      <w:r>
+        <w:rPr>
+          <w:noProof/>
+        </w:rPr>
+        <w:t xml:space="preserve"> </w:t>
+      </w:r>
+      <w:r>
+        <w:drawing>
+          <wp:inline distT="0" distB="0" distL="0" distR="0" wp14:anchorId="1EC70AF6" wp14:editId="6CD8B11B">
+            <wp:extent cx="4288555" cy="855879"/>
+            <wp:effectExtent l="0" t="0" r="0" b="1905"/>
+            <wp:docPr id="80" name="Picture 80"/>
+            <wp:cNvGraphicFramePr>
+              <a:graphicFrameLocks xmlns:a="http://schemas.openxmlformats.org/drawingml/2006/main" noChangeAspect="1"/>
+            </wp:cNvGraphicFramePr>
+            <a:graphic xmlns:a="http://schemas.openxmlformats.org/drawingml/2006/main">
+              <a:graphicData uri="http://schemas.openxmlformats.org/drawingml/2006/picture">
+                <pic:pic xmlns:pic="http://schemas.openxmlformats.org/drawingml/2006/picture">
+                  <pic:nvPicPr>
+                    <pic:cNvPr id="1" name=""/>
+                    <pic:cNvPicPr/>
+                  </pic:nvPicPr>
+                  <pic:blipFill>
+                    <a:blip r:embed="rId79"/>
+                    <a:stretch>
+                      <a:fillRect/>
+                    </a:stretch>
+                  </pic:blipFill>
+                  <pic:spPr>
+                    <a:xfrm>
+                      <a:off x="0" y="0"/>
+                      <a:ext cx="4318427" cy="861841"/>
+                    </a:xfrm>
+                    <a:prstGeom prst="rect">
+                      <a:avLst/>
+                    </a:prstGeom>
+                  </pic:spPr>
+                </pic:pic>
+              </a:graphicData>
+            </a:graphic>
+          </wp:inline>
+        </w:drawing>
+      </w:r>
+    </w:p>
+    <w:p/>
+    <w:p/>
+    <w:p/>
+    <w:p>
+      <w:pPr>
+        <w:pStyle w:val="Style2"/>
+      </w:pPr>
+      <w:r>
+        <w:t>Key Points:</w:t>
+      </w:r>
+    </w:p>
+    <w:p>
+      <w:pPr>
+        <w:pStyle w:val="ListParagraph"/>
+        <w:numPr>
+          <w:ilvl w:val="0"/>
+          <w:numId w:val="60"/>
+        </w:numPr>
+      </w:pPr>
+      <w:r>
+        <w:rPr>
+          <w:color w:val="9933FF"/>
+        </w:rPr>
+        <w:t xml:space="preserve">Mapping Mode for Metafile Creation: </w:t>
+      </w:r>
+      <w:r>
+        <w:t>EMF12 uses MM_LOENGLISH for drawing the ruler in inches, simplifying metafile creation.</w:t>
+      </w:r>
+    </w:p>
+    <w:p>
+      <w:pPr>
+        <w:pStyle w:val="ListParagraph"/>
+        <w:numPr>
+          <w:ilvl w:val="0"/>
+          <w:numId w:val="60"/>
+        </w:numPr>
+      </w:pPr>
+      <w:r>
+        <w:rPr>
+          <w:color w:val="9933FF"/>
+        </w:rPr>
+        <w:t xml:space="preserve">Mapping Mode for Playback: </w:t>
+      </w:r>
+      <w:r>
+        <w:t>MM_HIMETRIC is used during playback to align the metafile with the display's size and resolution.</w:t>
+      </w:r>
+    </w:p>
+    <w:p>
+      <w:pPr>
+        <w:pStyle w:val="ListParagraph"/>
+        <w:numPr>
+          <w:ilvl w:val="0"/>
+          <w:numId w:val="60"/>
+        </w:numPr>
+      </w:pPr>
+      <w:r>
+        <w:rPr>
+          <w:color w:val="9933FF"/>
+        </w:rPr>
+        <w:t xml:space="preserve">Viewport Adjustment: </w:t>
+      </w:r>
+      <w:r>
+        <w:t>SetViewportOrgEx ensures correct vertical positioning.</w:t>
+      </w:r>
+    </w:p>
+    <w:p>
+      <w:pPr>
+        <w:pStyle w:val="ListParagraph"/>
+        <w:numPr>
+          <w:ilvl w:val="0"/>
+          <w:numId w:val="60"/>
+        </w:numPr>
+      </w:pPr>
+      <w:r>
+        <w:rPr>
+          <w:color w:val="9933FF"/>
+        </w:rPr>
+        <w:t xml:space="preserve">Device-Independent Scaling: </w:t>
+      </w:r>
+      <w:r>
+        <w:t>The program aims to achieve device-independent scaling by combining mapping modes with DPI calculations.</w:t>
+      </w:r>
+    </w:p>
+    <w:p>
+      <w:pPr>
+        <w:pStyle w:val="ListParagraph"/>
+        <w:numPr>
+          <w:ilvl w:val="0"/>
+          <w:numId w:val="60"/>
+        </w:numPr>
+      </w:pPr>
+      <w:r>
+        <w:rPr>
+          <w:color w:val="9933FF"/>
+        </w:rPr>
+        <w:t xml:space="preserve">Potential Issues: </w:t>
+      </w:r>
+      <w:r>
+        <w:t>Using mapping modes with metafiles can still lead to unexpected results on different devices, requiring careful testing and adjustments.</w:t>
+      </w:r>
+    </w:p>
+    <w:p/>
+    <w:p>
+      <w:pPr>
+        <w:pStyle w:val="Style2"/>
+      </w:pPr>
+      <w:r>
+        <w:t>Overall:</w:t>
+      </w:r>
+    </w:p>
+    <w:p>
+      <w:r>
+        <w:t>The program demonstrates an approach to simplify metafile creation and scaling using mapping modes, but it highlights the complexities and potential pitfalls of this approach.</w:t>
+      </w:r>
+    </w:p>
+    <w:p>
+      <w:r>
+        <w:rPr>
+          <w:color w:val="CC00FF"/>
+        </w:rPr>
+        <w:t>T</w:t>
+      </w:r>
+      <w:r>
+        <w:rPr>
+          <w:color w:val="CC00FF"/>
+        </w:rPr>
+        <w:t xml:space="preserve">his code generates an EMF file containing a ruler and then displays the ruler </w:t>
+      </w:r>
+      <w:r>
+        <w:t xml:space="preserve">by playing the metafile using PlayEnhMetaFile with the MM_HIMETRIC mapping mode. </w:t>
+      </w:r>
+    </w:p>
+    <w:p>
+      <w:r>
+        <w:t>By using MM_HIMETRIC, the logical units of the metafile and the destination rectangle are set to 0.01 millimeters, ensuring consistent scaling and positioning on different devices.</w:t>
+      </w:r>
+    </w:p>
+    <w:p>
+      <w:pPr>
+        <w:pStyle w:val="Style1"/>
+        <w:rPr>
+          <w:noProof/>
+        </w:rPr>
+      </w:pPr>
+    </w:p>
+    <w:p>
+      <w:pPr>
+        <w:pStyle w:val="Style1"/>
+        <w:rPr>
+          <w:noProof/>
+        </w:rPr>
+      </w:pPr>
+    </w:p>
+    <w:p/>
+    <w:p/>
+    <w:p/>
+    <w:p/>
+    <w:p/>
+    <w:p/>
+    <w:p/>
+    <w:p/>
+    <w:p>
+      <w:pPr>
+        <w:pStyle w:val="Style2"/>
+      </w:pPr>
+      <w:r>
+        <w:lastRenderedPageBreak/>
+        <w:t>W</w:t>
+      </w:r>
+      <w:r>
+        <w:t>orking with mapping modes and metafiles. Here are a few additional points to consider:</w:t>
+      </w:r>
+    </w:p>
+    <w:p>
+      <w:r>
+        <w:rPr>
+          <w:color w:val="9933FF"/>
+        </w:rPr>
+        <w:t xml:space="preserve">Scaling and Resolution: </w:t>
+      </w:r>
+      <w:r>
+        <w:t>The code snippet calculates the logical units of the metafile based on the device's resolution and size. This ensures that the metafile is scaled consistently across different devices. However, it's important to note that scaling can affect the visual quality and precision of the graphics. It's recommended to test and verify the desired scaling and resolution for your specific application.</w:t>
+      </w:r>
+    </w:p>
+    <w:p>
+      <w:r>
+        <w:rPr>
+          <w:color w:val="9933FF"/>
+        </w:rPr>
+        <w:t xml:space="preserve">Compatibility with Other Metafile Viewers: </w:t>
+      </w:r>
+      <w:r>
+        <w:t>While the code demonstrates the creation and playback of metafiles using mapping modes, it's worth considering the compatibility of the generated metafiles with other metafile viewers or editors. Not all viewers may correctly interpret or support mapping modes. If compatibility with third-party applications is a concern, it's advisable to test the generated metafiles in different viewers to ensure proper rendering.</w:t>
+      </w:r>
+    </w:p>
+    <w:p>
+      <w:r>
+        <w:rPr>
+          <w:color w:val="9933FF"/>
+        </w:rPr>
+        <w:t xml:space="preserve">Error Handling: </w:t>
+      </w:r>
+      <w:r>
+        <w:t>The code snippet provided does not include comprehensive error handling. When working with GDI functions, it's important to handle potential errors and failure cases appropriately. This includes checking the return values of functions, handling resource allocation failures, and providing meaningful error messages or fallback mechanisms when necessary.</w:t>
+      </w:r>
+    </w:p>
+    <w:p>
+      <w:r>
+        <w:rPr>
+          <w:color w:val="9933FF"/>
+        </w:rPr>
+        <w:t xml:space="preserve">Documentation and Code Organization: </w:t>
+      </w:r>
+      <w:r>
+        <w:t>It's important to document the code and its functionality properly, especially if it's intended for use by other developers or as part of a larger project. Clear comments, function headers, and consistent coding conventions can greatly improve code readability and maintainability.</w:t>
+      </w:r>
+    </w:p>
+    <w:p>
+      <w:pPr>
+        <w:pStyle w:val="Style1"/>
+        <w:rPr>
+          <w:noProof/>
+        </w:rPr>
+      </w:pPr>
+    </w:p>
+    <w:p>
+      <w:pPr>
+        <w:pStyle w:val="Style1"/>
+        <w:rPr>
+          <w:noProof/>
+        </w:rPr>
+      </w:pPr>
+    </w:p>
+    <w:p>
+      <w:pPr>
+        <w:pStyle w:val="Style1"/>
+        <w:rPr>
+          <w:noProof/>
+        </w:rPr>
+      </w:pPr>
+    </w:p>
+    <w:p>
+      <w:pPr>
+        <w:pStyle w:val="Style1"/>
+        <w:rPr>
+          <w:noProof/>
+        </w:rPr>
+      </w:pPr>
+    </w:p>
+    <w:p>
+      <w:pPr>
+        <w:pStyle w:val="Style1"/>
+        <w:rPr>
+          <w:noProof/>
+        </w:rPr>
+      </w:pPr>
+    </w:p>
+    <w:p>
+      <w:pPr>
+        <w:pStyle w:val="Style1"/>
+        <w:rPr>
+          <w:noProof/>
+        </w:rPr>
+      </w:pPr>
+    </w:p>
+    <w:p>
+      <w:pPr>
+        <w:pStyle w:val="Style1"/>
+        <w:rPr>
+          <w:noProof/>
+        </w:rPr>
+      </w:pPr>
+    </w:p>
+    <w:p>
+      <w:pPr>
+        <w:pStyle w:val="Style1"/>
+        <w:rPr>
+          <w:noProof/>
+        </w:rPr>
+      </w:pPr>
+    </w:p>
+    <w:p>
+      <w:pPr>
+        <w:pStyle w:val="Style1"/>
+        <w:rPr>
+          <w:noProof/>
+        </w:rPr>
+      </w:pPr>
+    </w:p>
+    <w:p>
+      <w:pPr>
+        <w:pStyle w:val="Style1"/>
+        <w:rPr>
+          <w:noProof/>
+        </w:rPr>
+      </w:pPr>
+      <w:r>
+        <w:rPr>
+          <w:noProof/>
+        </w:rPr>
+        <w:lastRenderedPageBreak/>
+        <w:t>EMF13 PROGRAM</w:t>
+      </w:r>
+    </w:p>
+    <w:p/>
+    <w:p>
+      <w:pPr>
+        <w:pStyle w:val="Style1"/>
+        <w:rPr>
+          <w:noProof/>
+        </w:rPr>
+      </w:pPr>
+      <w:r>
+        <w:rPr>
+          <w:noProof/>
+        </w:rPr>
+        <w:drawing>
+          <wp:inline distT="0" distB="0" distL="0" distR="0" wp14:anchorId="74439CA1" wp14:editId="57814AB1">
+            <wp:extent cx="5943600" cy="6327775"/>
+            <wp:effectExtent l="0" t="0" r="0" b="0"/>
+            <wp:docPr id="81" name="Picture 81"/>
+            <wp:cNvGraphicFramePr>
+              <a:graphicFrameLocks xmlns:a="http://schemas.openxmlformats.org/drawingml/2006/main" noChangeAspect="1"/>
+            </wp:cNvGraphicFramePr>
+            <a:graphic xmlns:a="http://schemas.openxmlformats.org/drawingml/2006/main">
+              <a:graphicData uri="http://schemas.openxmlformats.org/drawingml/2006/picture">
+                <pic:pic xmlns:pic="http://schemas.openxmlformats.org/drawingml/2006/picture">
+                  <pic:nvPicPr>
+                    <pic:cNvPr id="1" name=""/>
+                    <pic:cNvPicPr/>
+                  </pic:nvPicPr>
+                  <pic:blipFill>
+                    <a:blip r:embed="rId80"/>
+                    <a:stretch>
+                      <a:fillRect/>
+                    </a:stretch>
+                  </pic:blipFill>
+                  <pic:spPr>
+                    <a:xfrm>
+                      <a:off x="0" y="0"/>
+                      <a:ext cx="5943600" cy="6327775"/>
+                    </a:xfrm>
+                    <a:prstGeom prst="rect">
+                      <a:avLst/>
+                    </a:prstGeom>
+                  </pic:spPr>
+                </pic:pic>
+              </a:graphicData>
+            </a:graphic>
+          </wp:inline>
+        </w:drawing>
+      </w:r>
+    </w:p>
+    <w:p>
+      <w:r>
+        <w:t>The code snippet demonstrates how to create and paint a window using an enhanced metafile.</w:t>
+      </w:r>
+    </w:p>
+    <w:p/>
+    <w:p>
+      <w:r>
+        <w:lastRenderedPageBreak/>
+        <w:t xml:space="preserve">The </w:t>
+      </w:r>
+      <w:r>
+        <w:rPr>
+          <w:color w:val="9933FF"/>
+        </w:rPr>
+        <w:t xml:space="preserve">CreateRoutine function </w:t>
+      </w:r>
+      <w:r>
+        <w:t>is responsible for creating the window. However, in the provided code, the function is empty, indicating that no specific actions are performed during window creation.</w:t>
+      </w:r>
+    </w:p>
+    <w:p>
+      <w:r>
+        <w:t xml:space="preserve">The </w:t>
+      </w:r>
+      <w:r>
+        <w:rPr>
+          <w:color w:val="9933FF"/>
+        </w:rPr>
+        <w:t xml:space="preserve">PaintRoutine function </w:t>
+      </w:r>
+      <w:r>
+        <w:t>is responsible for painting the window. It takes four parameters: hwnd (the window handle), hdc (the device context), cxArea (the width of the client area), and cyArea (the height of the client area).</w:t>
+      </w:r>
+    </w:p>
+    <w:p/>
+    <w:p>
+      <w:pPr>
+        <w:pStyle w:val="Style3"/>
+      </w:pPr>
+      <w:r>
+        <w:t>Here is a step-by-step breakdown of the PaintRoutine function:</w:t>
+      </w:r>
+    </w:p>
+    <w:p>
+      <w:r>
+        <w:rPr>
+          <w:color w:val="0000FF"/>
+        </w:rPr>
+        <w:t xml:space="preserve">Set the mapping mode to MM_HIMETRIC. </w:t>
+      </w:r>
+      <w:r>
+        <w:t>This mapping mode ensures that the logical units used for drawing are in 0.01 millimeters, providing a consistent scale across devices.</w:t>
+      </w:r>
+    </w:p>
+    <w:p>
+      <w:r>
+        <w:rPr>
+          <w:color w:val="0000FF"/>
+        </w:rPr>
+        <w:t xml:space="preserve">Set the origin of the viewport to the lower-left corner of the client </w:t>
+      </w:r>
+      <w:r>
+        <w:rPr>
+          <w:color w:val="0000FF"/>
+        </w:rPr>
+        <w:t xml:space="preserve">area using SetViewportOrgEx. </w:t>
+      </w:r>
+      <w:r>
+        <w:t>This adjustment is necessary because the default origin is at the upper-left corner, but with the mapping mode set to MM_HIMETRIC, the y-axis increases upwards.</w:t>
+      </w:r>
+    </w:p>
+    <w:p>
+      <w:r>
+        <w:rPr>
+          <w:color w:val="0000FF"/>
+        </w:rPr>
+        <w:t xml:space="preserve">Convert the client coordinates (cxArea, 0) to logical coordinates </w:t>
+      </w:r>
+      <w:r>
+        <w:rPr>
+          <w:color w:val="0000FF"/>
+        </w:rPr>
+        <w:t xml:space="preserve">using DPtoLP. </w:t>
+      </w:r>
+      <w:r>
+        <w:t>This conversion ensures that the logical coordinates match the desired scale and units.</w:t>
+      </w:r>
+    </w:p>
+    <w:p>
+      <w:r>
+        <w:rPr>
+          <w:color w:val="0000FF"/>
+        </w:rPr>
+        <w:t xml:space="preserve">Load an enhanced metafile </w:t>
+      </w:r>
+      <w:r>
+        <w:t>named "emf11.emf" using GetEnhMetaFile. This metafile was presumably created by a previous program (EMF11) and is now being used for rendering.</w:t>
+      </w:r>
+    </w:p>
+    <w:p>
+      <w:r>
+        <w:rPr>
+          <w:color w:val="0000FF"/>
+        </w:rPr>
+        <w:t xml:space="preserve">Retrieve the metafile header </w:t>
+      </w:r>
+      <w:r>
+        <w:t>using GetEnhMetaFileHeader to obtain information about the metafile's dimensions and other properties. The header is stored in the emh variable.</w:t>
+      </w:r>
+    </w:p>
+    <w:p>
+      <w:r>
+        <w:rPr>
+          <w:color w:val="0000FF"/>
+        </w:rPr>
+        <w:t xml:space="preserve">Calculate the dimensions of the metafile </w:t>
+      </w:r>
+      <w:r>
+        <w:t>image in 0.01 millimeters by subtracting the left coordinate from the right coordinate for the width and the top coordinate from the bottom coordinate for the height.</w:t>
+      </w:r>
+    </w:p>
+    <w:p>
+      <w:r>
+        <w:rPr>
+          <w:color w:val="0000FF"/>
+        </w:rPr>
+        <w:t xml:space="preserve">Calculate the destination rectangle where the metafile will be displayed. </w:t>
+      </w:r>
+      <w:r>
+        <w:t>The rectangle is centered in the middle of the client area. The left and right coordinates are calculated based on the logical coordinates and the width of the metafile image. The top and bottom coordinates are calculated in a similar manner. The resulting rectangle is stored in the rect variable.</w:t>
+      </w:r>
+    </w:p>
+    <w:p>
+      <w:r>
+        <w:t>Use</w:t>
+      </w:r>
+      <w:r>
+        <w:rPr>
+          <w:color w:val="0000FF"/>
+        </w:rPr>
+        <w:t xml:space="preserve"> PlayEnhMetaFile </w:t>
+      </w:r>
+      <w:r>
+        <w:t>to play the enhanced metafile on the specified rectangle within the device context. This function renders the metafile content onto the window.</w:t>
+      </w:r>
+    </w:p>
+    <w:p>
+      <w:r>
+        <w:rPr>
+          <w:color w:val="0000FF"/>
+        </w:rPr>
+        <w:t xml:space="preserve">Delete the metafile handle </w:t>
+      </w:r>
+      <w:r>
+        <w:t>using DeleteEnhMetaFile to release the resources associated with the metafile.</w:t>
+      </w:r>
+    </w:p>
+    <w:p>
+      <w:r>
+        <w:t>This code snippet demonstrates the process of loading an enhanced metafile and rendering it on a window using a specific mapping mode. It showcases how to position and scale the metafile content within the window's client area.</w:t>
+      </w:r>
+    </w:p>
+    <w:p>
+      <w:pPr>
+        <w:pStyle w:val="Style1"/>
+        <w:rPr>
+          <w:noProof/>
+        </w:rPr>
+      </w:pPr>
+    </w:p>
+    <w:p>
+      <w:r>
+        <w:lastRenderedPageBreak/>
+        <w:t xml:space="preserve">In the EMF13 program, the </w:t>
+      </w:r>
+      <w:r>
+        <w:rPr>
+          <w:color w:val="0000FF"/>
+        </w:rPr>
+        <w:t>ruler metafile is not created using a mapping mode</w:t>
+      </w:r>
+      <w:r>
+        <w:t>. It is already created by EMF11. EMF13 simply loads the existing metafile and utilizes a mapping mode to calculate the destination rectangle, similar to how EMF11 operates.</w:t>
+      </w:r>
+    </w:p>
+    <w:p>
+      <w:r>
+        <w:rPr>
+          <w:noProof/>
+        </w:rPr>
+        <w:drawing>
+          <wp:inline distT="0" distB="0" distL="0" distR="0" wp14:anchorId="78D4DED5" wp14:editId="174F5020">
+            <wp:extent cx="5943600" cy="4386580"/>
+            <wp:effectExtent l="0" t="0" r="0" b="0"/>
+            <wp:docPr id="82" name="Picture 82"/>
+            <wp:cNvGraphicFramePr>
+              <a:graphicFrameLocks xmlns:a="http://schemas.openxmlformats.org/drawingml/2006/main" noChangeAspect="1"/>
+            </wp:cNvGraphicFramePr>
+            <a:graphic xmlns:a="http://schemas.openxmlformats.org/drawingml/2006/main">
+              <a:graphicData uri="http://schemas.openxmlformats.org/drawingml/2006/picture">
+                <pic:pic xmlns:pic="http://schemas.openxmlformats.org/drawingml/2006/picture">
+                  <pic:nvPicPr>
+                    <pic:cNvPr id="1" name=""/>
+                    <pic:cNvPicPr/>
+                  </pic:nvPicPr>
+                  <pic:blipFill>
+                    <a:blip r:embed="rId81"/>
+                    <a:stretch>
+                      <a:fillRect/>
+                    </a:stretch>
+                  </pic:blipFill>
+                  <pic:spPr>
+                    <a:xfrm>
+                      <a:off x="0" y="0"/>
+                      <a:ext cx="5943600" cy="4386580"/>
+                    </a:xfrm>
+                    <a:prstGeom prst="rect">
+                      <a:avLst/>
+                    </a:prstGeom>
+                  </pic:spPr>
+                </pic:pic>
+              </a:graphicData>
+            </a:graphic>
+          </wp:inline>
+        </w:drawing>
+      </w:r>
+    </w:p>
+    <w:p>
+      <w:pPr>
+        <w:pStyle w:val="Style3"/>
+      </w:pPr>
+      <w:r>
+        <w:t>Based on your explanation, we can establish a couple of principles:</w:t>
+      </w:r>
+    </w:p>
+    <w:p>
+      <w:r>
+        <w:rPr>
+          <w:color w:val="CC00FF"/>
+        </w:rPr>
+        <w:t xml:space="preserve">Metafile Creation: </w:t>
+      </w:r>
+      <w:r>
+        <w:t>When a metafile is created, GDI takes into account any embedded changes to the mapping mode to calculate the size of the metafile image in pixels and millimeters. This information is stored in the metafile header. The mapping mode in effect during the creation of the metafile is used to determine the image size.</w:t>
+      </w:r>
+    </w:p>
+    <w:p>
+      <w:r>
+        <w:rPr>
+          <w:color w:val="CC00FF"/>
+        </w:rPr>
+        <w:t xml:space="preserve">Metafile Playback: </w:t>
+      </w:r>
+      <w:r>
+        <w:t>When a metafile is played, GDI determines the physical location of the destination rectangle based on the mapping mode in effect at the time of the PlayEnhMetaFile call. The mapping mode used during playback determines the positioning and scaling of the metafile content within the destination rectangle. Once the mapping mode is set for playback, the metafile itself cannot change the location of the destination rectangle.</w:t>
+      </w:r>
+    </w:p>
+    <w:p/>
+    <w:p/>
+    <w:p>
+      <w:r>
+        <w:lastRenderedPageBreak/>
+        <w:t xml:space="preserve">These principles </w:t>
+      </w:r>
+      <w:r>
+        <w:rPr>
+          <w:i/>
+          <w:iCs/>
+          <w:color w:val="9933FF"/>
+        </w:rPr>
+        <w:t>highlight the importance of mapping modes during both metafile creation and playback.</w:t>
+      </w:r>
+      <w:r>
+        <w:rPr>
+          <w:color w:val="9933FF"/>
+        </w:rPr>
+        <w:t xml:space="preserve"> </w:t>
+      </w:r>
+      <w:r>
+        <w:t>The mapping mode used during creation affects the size information stored in the metafile header, while the mapping mode used during playback affects the positioning and scaling of the metafile.</w:t>
+      </w:r>
+    </w:p>
+    <w:p>
+      <w:r>
+        <w:t>It's worth noting that the mapping modes used during creation and playback should be chosen carefully to ensure consistent and desired results. Changes to the mapping mode between creation and playback can lead to unexpected positioning and scaling of the metafile content.</w:t>
+      </w:r>
+    </w:p>
+    <w:p>
+      <w:pPr>
+        <w:pStyle w:val="Style1"/>
+        <w:rPr>
+          <w:noProof/>
+        </w:rPr>
+      </w:pPr>
+    </w:p>
+    <w:p>
+      <w:pPr>
+        <w:pStyle w:val="Style1"/>
+        <w:rPr>
+          <w:noProof/>
+        </w:rPr>
+      </w:pPr>
+    </w:p>
+    <w:p>
+      <w:pPr>
+        <w:pStyle w:val="Style1"/>
+        <w:rPr>
+          <w:noProof/>
+        </w:rPr>
+      </w:pPr>
+    </w:p>
+    <w:p>
+      <w:pPr>
+        <w:pStyle w:val="Style1"/>
+        <w:rPr>
+          <w:noProof/>
+        </w:rPr>
+      </w:pPr>
+    </w:p>
+    <w:p>
+      <w:pPr>
+        <w:pStyle w:val="Style1"/>
+        <w:rPr>
+          <w:noProof/>
+        </w:rPr>
+      </w:pPr>
+    </w:p>
+    <w:p>
+      <w:pPr>
+        <w:pStyle w:val="Style1"/>
+        <w:rPr>
+          <w:noProof/>
+        </w:rPr>
+      </w:pPr>
+    </w:p>
+    <w:p>
+      <w:pPr>
+        <w:pStyle w:val="Style1"/>
+        <w:rPr>
+          <w:noProof/>
+        </w:rPr>
+      </w:pPr>
+    </w:p>
+    <w:p>
+      <w:pPr>
+        <w:pStyle w:val="Style1"/>
+        <w:rPr>
+          <w:noProof/>
+        </w:rPr>
+      </w:pPr>
+    </w:p>
+    <w:p>
+      <w:pPr>
+        <w:pStyle w:val="Style1"/>
+        <w:rPr>
+          <w:noProof/>
+        </w:rPr>
+      </w:pPr>
+    </w:p>
+    <w:p>
+      <w:pPr>
+        <w:pStyle w:val="Style1"/>
+        <w:rPr>
+          <w:noProof/>
+        </w:rPr>
+      </w:pPr>
+    </w:p>
+    <w:p>
+      <w:pPr>
+        <w:pStyle w:val="Style1"/>
+        <w:rPr>
+          <w:noProof/>
+        </w:rPr>
+      </w:pPr>
+    </w:p>
+    <w:p>
+      <w:pPr>
+        <w:pStyle w:val="Style1"/>
+        <w:rPr>
+          <w:noProof/>
+        </w:rPr>
+      </w:pPr>
+    </w:p>
+    <w:p>
+      <w:pPr>
+        <w:pStyle w:val="Style1"/>
+        <w:rPr>
+          <w:noProof/>
+        </w:rPr>
+      </w:pPr>
+    </w:p>
+    <w:p>
+      <w:pPr>
+        <w:pStyle w:val="Style1"/>
+        <w:rPr>
+          <w:noProof/>
+        </w:rPr>
+      </w:pPr>
+    </w:p>
+    <w:p>
+      <w:pPr>
+        <w:pStyle w:val="Style1"/>
+        <w:rPr>
+          <w:noProof/>
+        </w:rPr>
+      </w:pPr>
+    </w:p>
+    <w:p>
+      <w:pPr>
+        <w:pStyle w:val="Style1"/>
+        <w:rPr>
+          <w:noProof/>
+        </w:rPr>
+      </w:pPr>
+    </w:p>
+    <w:p>
+      <w:pPr>
+        <w:pStyle w:val="Style1"/>
+        <w:rPr>
+          <w:noProof/>
+        </w:rPr>
+      </w:pPr>
+    </w:p>
+    <w:p>
+      <w:pPr>
+        <w:pStyle w:val="Style1"/>
+        <w:rPr>
+          <w:noProof/>
+        </w:rPr>
+      </w:pPr>
+    </w:p>
+    <w:p>
+      <w:pPr>
+        <w:pStyle w:val="Style1"/>
+        <w:rPr>
+          <w:noProof/>
+        </w:rPr>
+      </w:pPr>
+    </w:p>
+    <w:p>
+      <w:pPr>
+        <w:pStyle w:val="Style1"/>
+        <w:rPr>
+          <w:noProof/>
+        </w:rPr>
+      </w:pPr>
+    </w:p>
+    <w:p>
+      <w:pPr>
+        <w:pStyle w:val="Style1"/>
+        <w:rPr>
+          <w:noProof/>
+        </w:rPr>
+      </w:pPr>
+    </w:p>
+    <w:p>
+      <w:pPr>
+        <w:pStyle w:val="Style1"/>
+        <w:rPr>
+          <w:noProof/>
+        </w:rPr>
+      </w:pPr>
+    </w:p>
+    <w:p>
+      <w:pPr>
+        <w:pStyle w:val="Style1"/>
+        <w:rPr>
+          <w:noProof/>
+        </w:rPr>
+      </w:pPr>
+    </w:p>
+    <w:p>
+      <w:pPr>
+        <w:pStyle w:val="Style1"/>
+        <w:rPr>
+          <w:noProof/>
+        </w:rPr>
+      </w:pPr>
+    </w:p>
+    <w:p>
+      <w:pPr>
+        <w:pStyle w:val="Style1"/>
+        <w:rPr>
+          <w:noProof/>
+        </w:rPr>
+      </w:pPr>
+    </w:p>
+    <w:p>
+      <w:pPr>
+        <w:pStyle w:val="Style1"/>
+        <w:rPr>
+          <w:noProof/>
+        </w:rPr>
+      </w:pPr>
     </w:p>
     <w:p>
       <w:pPr>
@@ -17882,6 +19062,119 @@
     </w:lvl>
   </w:abstractNum>
   <w:abstractNum w:abstractNumId="10" w15:restartNumberingAfterBreak="0">
+    <w:nsid w:val="12947E6B"/>
+    <w:multiLevelType w:val="hybridMultilevel"/>
+    <w:tmpl w:val="6628903E"/>
+    <w:lvl w:ilvl="0" w:tplc="04090009">
+      <w:start w:val="1"/>
+      <w:numFmt w:val="bullet"/>
+      <w:lvlText w:val=""/>
+      <w:lvlJc w:val="left"/>
+      <w:pPr>
+        <w:ind w:left="720" w:hanging="360"/>
+      </w:pPr>
+      <w:rPr>
+        <w:rFonts w:ascii="Wingdings" w:hAnsi="Wingdings" w:hint="default"/>
+      </w:rPr>
+    </w:lvl>
+    <w:lvl w:ilvl="1" w:tplc="04090003" w:tentative="1">
+      <w:start w:val="1"/>
+      <w:numFmt w:val="bullet"/>
+      <w:lvlText w:val="o"/>
+      <w:lvlJc w:val="left"/>
+      <w:pPr>
+        <w:ind w:left="1440" w:hanging="360"/>
+      </w:pPr>
+      <w:rPr>
+        <w:rFonts w:ascii="Courier New" w:hAnsi="Courier New" w:cs="Courier New" w:hint="default"/>
+      </w:rPr>
+    </w:lvl>
+    <w:lvl w:ilvl="2" w:tplc="04090005" w:tentative="1">
+      <w:start w:val="1"/>
+      <w:numFmt w:val="bullet"/>
+      <w:lvlText w:val=""/>
+      <w:lvlJc w:val="left"/>
+      <w:pPr>
+        <w:ind w:left="2160" w:hanging="360"/>
+      </w:pPr>
+      <w:rPr>
+        <w:rFonts w:ascii="Wingdings" w:hAnsi="Wingdings" w:hint="default"/>
+      </w:rPr>
+    </w:lvl>
+    <w:lvl w:ilvl="3" w:tplc="04090001" w:tentative="1">
+      <w:start w:val="1"/>
+      <w:numFmt w:val="bullet"/>
+      <w:lvlText w:val=""/>
+      <w:lvlJc w:val="left"/>
+      <w:pPr>
+        <w:ind w:left="2880" w:hanging="360"/>
+      </w:pPr>
+      <w:rPr>
+        <w:rFonts w:ascii="Symbol" w:hAnsi="Symbol" w:hint="default"/>
+      </w:rPr>
+    </w:lvl>
+    <w:lvl w:ilvl="4" w:tplc="04090003" w:tentative="1">
+      <w:start w:val="1"/>
+      <w:numFmt w:val="bullet"/>
+      <w:lvlText w:val="o"/>
+      <w:lvlJc w:val="left"/>
+      <w:pPr>
+        <w:ind w:left="3600" w:hanging="360"/>
+      </w:pPr>
+      <w:rPr>
+        <w:rFonts w:ascii="Courier New" w:hAnsi="Courier New" w:cs="Courier New" w:hint="default"/>
+      </w:rPr>
+    </w:lvl>
+    <w:lvl w:ilvl="5" w:tplc="04090005" w:tentative="1">
+      <w:start w:val="1"/>
+      <w:numFmt w:val="bullet"/>
+      <w:lvlText w:val=""/>
+      <w:lvlJc w:val="left"/>
+      <w:pPr>
+        <w:ind w:left="4320" w:hanging="360"/>
+      </w:pPr>
+      <w:rPr>
+        <w:rFonts w:ascii="Wingdings" w:hAnsi="Wingdings" w:hint="default"/>
+      </w:rPr>
+    </w:lvl>
+    <w:lvl w:ilvl="6" w:tplc="04090001" w:tentative="1">
+      <w:start w:val="1"/>
+      <w:numFmt w:val="bullet"/>
+      <w:lvlText w:val=""/>
+      <w:lvlJc w:val="left"/>
+      <w:pPr>
+        <w:ind w:left="5040" w:hanging="360"/>
+      </w:pPr>
+      <w:rPr>
+        <w:rFonts w:ascii="Symbol" w:hAnsi="Symbol" w:hint="default"/>
+      </w:rPr>
+    </w:lvl>
+    <w:lvl w:ilvl="7" w:tplc="04090003" w:tentative="1">
+      <w:start w:val="1"/>
+      <w:numFmt w:val="bullet"/>
+      <w:lvlText w:val="o"/>
+      <w:lvlJc w:val="left"/>
+      <w:pPr>
+        <w:ind w:left="5760" w:hanging="360"/>
+      </w:pPr>
+      <w:rPr>
+        <w:rFonts w:ascii="Courier New" w:hAnsi="Courier New" w:cs="Courier New" w:hint="default"/>
+      </w:rPr>
+    </w:lvl>
+    <w:lvl w:ilvl="8" w:tplc="04090005" w:tentative="1">
+      <w:start w:val="1"/>
+      <w:numFmt w:val="bullet"/>
+      <w:lvlText w:val=""/>
+      <w:lvlJc w:val="left"/>
+      <w:pPr>
+        <w:ind w:left="6480" w:hanging="360"/>
+      </w:pPr>
+      <w:rPr>
+        <w:rFonts w:ascii="Wingdings" w:hAnsi="Wingdings" w:hint="default"/>
+      </w:rPr>
+    </w:lvl>
+  </w:abstractNum>
+  <w:abstractNum w:abstractNumId="11" w15:restartNumberingAfterBreak="0">
     <w:nsid w:val="13D87F19"/>
     <w:multiLevelType w:val="hybridMultilevel"/>
     <w:tmpl w:val="882472CA"/>
@@ -17994,7 +19287,7 @@
       </w:rPr>
     </w:lvl>
   </w:abstractNum>
-  <w:abstractNum w:abstractNumId="11" w15:restartNumberingAfterBreak="0">
+  <w:abstractNum w:abstractNumId="12" w15:restartNumberingAfterBreak="0">
     <w:nsid w:val="14B50E57"/>
     <w:multiLevelType w:val="hybridMultilevel"/>
     <w:tmpl w:val="9F6A1F4C"/>
@@ -18107,7 +19400,7 @@
       </w:rPr>
     </w:lvl>
   </w:abstractNum>
-  <w:abstractNum w:abstractNumId="12" w15:restartNumberingAfterBreak="0">
+  <w:abstractNum w:abstractNumId="13" w15:restartNumberingAfterBreak="0">
     <w:nsid w:val="18B51120"/>
     <w:multiLevelType w:val="hybridMultilevel"/>
     <w:tmpl w:val="778E0604"/>
@@ -18220,7 +19513,7 @@
       </w:rPr>
     </w:lvl>
   </w:abstractNum>
-  <w:abstractNum w:abstractNumId="13" w15:restartNumberingAfterBreak="0">
+  <w:abstractNum w:abstractNumId="14" w15:restartNumberingAfterBreak="0">
     <w:nsid w:val="1BDA4077"/>
     <w:multiLevelType w:val="hybridMultilevel"/>
     <w:tmpl w:val="A678F2FE"/>
@@ -18333,7 +19626,7 @@
       </w:rPr>
     </w:lvl>
   </w:abstractNum>
-  <w:abstractNum w:abstractNumId="14" w15:restartNumberingAfterBreak="0">
+  <w:abstractNum w:abstractNumId="15" w15:restartNumberingAfterBreak="0">
     <w:nsid w:val="1D9F25C4"/>
     <w:multiLevelType w:val="hybridMultilevel"/>
     <w:tmpl w:val="32881C52"/>
@@ -18446,7 +19739,7 @@
       </w:rPr>
     </w:lvl>
   </w:abstractNum>
-  <w:abstractNum w:abstractNumId="15" w15:restartNumberingAfterBreak="0">
+  <w:abstractNum w:abstractNumId="16" w15:restartNumberingAfterBreak="0">
     <w:nsid w:val="1DD371BD"/>
     <w:multiLevelType w:val="hybridMultilevel"/>
     <w:tmpl w:val="64E4E674"/>
@@ -18559,7 +19852,7 @@
       </w:rPr>
     </w:lvl>
   </w:abstractNum>
-  <w:abstractNum w:abstractNumId="16" w15:restartNumberingAfterBreak="0">
+  <w:abstractNum w:abstractNumId="17" w15:restartNumberingAfterBreak="0">
     <w:nsid w:val="1E9322A3"/>
     <w:multiLevelType w:val="hybridMultilevel"/>
     <w:tmpl w:val="08785BE4"/>
@@ -18672,7 +19965,7 @@
       </w:rPr>
     </w:lvl>
   </w:abstractNum>
-  <w:abstractNum w:abstractNumId="17" w15:restartNumberingAfterBreak="0">
+  <w:abstractNum w:abstractNumId="18" w15:restartNumberingAfterBreak="0">
     <w:nsid w:val="22A71017"/>
     <w:multiLevelType w:val="hybridMultilevel"/>
     <w:tmpl w:val="DCC89716"/>
@@ -18761,7 +20054,7 @@
       </w:pPr>
     </w:lvl>
   </w:abstractNum>
-  <w:abstractNum w:abstractNumId="18" w15:restartNumberingAfterBreak="0">
+  <w:abstractNum w:abstractNumId="19" w15:restartNumberingAfterBreak="0">
     <w:nsid w:val="24AE55A6"/>
     <w:multiLevelType w:val="hybridMultilevel"/>
     <w:tmpl w:val="3586CA54"/>
@@ -18874,7 +20167,7 @@
       </w:rPr>
     </w:lvl>
   </w:abstractNum>
-  <w:abstractNum w:abstractNumId="19" w15:restartNumberingAfterBreak="0">
+  <w:abstractNum w:abstractNumId="20" w15:restartNumberingAfterBreak="0">
     <w:nsid w:val="2D12354B"/>
     <w:multiLevelType w:val="hybridMultilevel"/>
     <w:tmpl w:val="667C1674"/>
@@ -18987,7 +20280,7 @@
       </w:rPr>
     </w:lvl>
   </w:abstractNum>
-  <w:abstractNum w:abstractNumId="20" w15:restartNumberingAfterBreak="0">
+  <w:abstractNum w:abstractNumId="21" w15:restartNumberingAfterBreak="0">
     <w:nsid w:val="310B2C4F"/>
     <w:multiLevelType w:val="hybridMultilevel"/>
     <w:tmpl w:val="17E63FC4"/>
@@ -19100,7 +20393,7 @@
       </w:rPr>
     </w:lvl>
   </w:abstractNum>
-  <w:abstractNum w:abstractNumId="21" w15:restartNumberingAfterBreak="0">
+  <w:abstractNum w:abstractNumId="22" w15:restartNumberingAfterBreak="0">
     <w:nsid w:val="36713E0F"/>
     <w:multiLevelType w:val="hybridMultilevel"/>
     <w:tmpl w:val="1120545E"/>
@@ -19213,7 +20506,7 @@
       </w:rPr>
     </w:lvl>
   </w:abstractNum>
-  <w:abstractNum w:abstractNumId="22" w15:restartNumberingAfterBreak="0">
+  <w:abstractNum w:abstractNumId="23" w15:restartNumberingAfterBreak="0">
     <w:nsid w:val="38585484"/>
     <w:multiLevelType w:val="hybridMultilevel"/>
     <w:tmpl w:val="40FA0EAC"/>
@@ -19302,7 +20595,120 @@
       </w:pPr>
     </w:lvl>
   </w:abstractNum>
-  <w:abstractNum w:abstractNumId="23" w15:restartNumberingAfterBreak="0">
+  <w:abstractNum w:abstractNumId="24" w15:restartNumberingAfterBreak="0">
+    <w:nsid w:val="3BA970C6"/>
+    <w:multiLevelType w:val="hybridMultilevel"/>
+    <w:tmpl w:val="4B94FBA0"/>
+    <w:lvl w:ilvl="0" w:tplc="0409000D">
+      <w:start w:val="1"/>
+      <w:numFmt w:val="bullet"/>
+      <w:lvlText w:val=""/>
+      <w:lvlJc w:val="left"/>
+      <w:pPr>
+        <w:ind w:left="720" w:hanging="360"/>
+      </w:pPr>
+      <w:rPr>
+        <w:rFonts w:ascii="Wingdings" w:hAnsi="Wingdings" w:hint="default"/>
+      </w:rPr>
+    </w:lvl>
+    <w:lvl w:ilvl="1" w:tplc="04090003" w:tentative="1">
+      <w:start w:val="1"/>
+      <w:numFmt w:val="bullet"/>
+      <w:lvlText w:val="o"/>
+      <w:lvlJc w:val="left"/>
+      <w:pPr>
+        <w:ind w:left="1440" w:hanging="360"/>
+      </w:pPr>
+      <w:rPr>
+        <w:rFonts w:ascii="Courier New" w:hAnsi="Courier New" w:cs="Courier New" w:hint="default"/>
+      </w:rPr>
+    </w:lvl>
+    <w:lvl w:ilvl="2" w:tplc="04090005" w:tentative="1">
+      <w:start w:val="1"/>
+      <w:numFmt w:val="bullet"/>
+      <w:lvlText w:val=""/>
+      <w:lvlJc w:val="left"/>
+      <w:pPr>
+        <w:ind w:left="2160" w:hanging="360"/>
+      </w:pPr>
+      <w:rPr>
+        <w:rFonts w:ascii="Wingdings" w:hAnsi="Wingdings" w:hint="default"/>
+      </w:rPr>
+    </w:lvl>
+    <w:lvl w:ilvl="3" w:tplc="04090001" w:tentative="1">
+      <w:start w:val="1"/>
+      <w:numFmt w:val="bullet"/>
+      <w:lvlText w:val=""/>
+      <w:lvlJc w:val="left"/>
+      <w:pPr>
+        <w:ind w:left="2880" w:hanging="360"/>
+      </w:pPr>
+      <w:rPr>
+        <w:rFonts w:ascii="Symbol" w:hAnsi="Symbol" w:hint="default"/>
+      </w:rPr>
+    </w:lvl>
+    <w:lvl w:ilvl="4" w:tplc="04090003" w:tentative="1">
+      <w:start w:val="1"/>
+      <w:numFmt w:val="bullet"/>
+      <w:lvlText w:val="o"/>
+      <w:lvlJc w:val="left"/>
+      <w:pPr>
+        <w:ind w:left="3600" w:hanging="360"/>
+      </w:pPr>
+      <w:rPr>
+        <w:rFonts w:ascii="Courier New" w:hAnsi="Courier New" w:cs="Courier New" w:hint="default"/>
+      </w:rPr>
+    </w:lvl>
+    <w:lvl w:ilvl="5" w:tplc="04090005" w:tentative="1">
+      <w:start w:val="1"/>
+      <w:numFmt w:val="bullet"/>
+      <w:lvlText w:val=""/>
+      <w:lvlJc w:val="left"/>
+      <w:pPr>
+        <w:ind w:left="4320" w:hanging="360"/>
+      </w:pPr>
+      <w:rPr>
+        <w:rFonts w:ascii="Wingdings" w:hAnsi="Wingdings" w:hint="default"/>
+      </w:rPr>
+    </w:lvl>
+    <w:lvl w:ilvl="6" w:tplc="04090001" w:tentative="1">
+      <w:start w:val="1"/>
+      <w:numFmt w:val="bullet"/>
+      <w:lvlText w:val=""/>
+      <w:lvlJc w:val="left"/>
+      <w:pPr>
+        <w:ind w:left="5040" w:hanging="360"/>
+      </w:pPr>
+      <w:rPr>
+        <w:rFonts w:ascii="Symbol" w:hAnsi="Symbol" w:hint="default"/>
+      </w:rPr>
+    </w:lvl>
+    <w:lvl w:ilvl="7" w:tplc="04090003" w:tentative="1">
+      <w:start w:val="1"/>
+      <w:numFmt w:val="bullet"/>
+      <w:lvlText w:val="o"/>
+      <w:lvlJc w:val="left"/>
+      <w:pPr>
+        <w:ind w:left="5760" w:hanging="360"/>
+      </w:pPr>
+      <w:rPr>
+        <w:rFonts w:ascii="Courier New" w:hAnsi="Courier New" w:cs="Courier New" w:hint="default"/>
+      </w:rPr>
+    </w:lvl>
+    <w:lvl w:ilvl="8" w:tplc="04090005" w:tentative="1">
+      <w:start w:val="1"/>
+      <w:numFmt w:val="bullet"/>
+      <w:lvlText w:val=""/>
+      <w:lvlJc w:val="left"/>
+      <w:pPr>
+        <w:ind w:left="6480" w:hanging="360"/>
+      </w:pPr>
+      <w:rPr>
+        <w:rFonts w:ascii="Wingdings" w:hAnsi="Wingdings" w:hint="default"/>
+      </w:rPr>
+    </w:lvl>
+  </w:abstractNum>
+  <w:abstractNum w:abstractNumId="25" w15:restartNumberingAfterBreak="0">
     <w:nsid w:val="3C8F7F5A"/>
     <w:multiLevelType w:val="hybridMultilevel"/>
     <w:tmpl w:val="C916C988"/>
@@ -19415,7 +20821,7 @@
       </w:rPr>
     </w:lvl>
   </w:abstractNum>
-  <w:abstractNum w:abstractNumId="24" w15:restartNumberingAfterBreak="0">
+  <w:abstractNum w:abstractNumId="26" w15:restartNumberingAfterBreak="0">
     <w:nsid w:val="3D16269A"/>
     <w:multiLevelType w:val="hybridMultilevel"/>
     <w:tmpl w:val="37DEC9FA"/>
@@ -19528,7 +20934,7 @@
       </w:rPr>
     </w:lvl>
   </w:abstractNum>
-  <w:abstractNum w:abstractNumId="25" w15:restartNumberingAfterBreak="0">
+  <w:abstractNum w:abstractNumId="27" w15:restartNumberingAfterBreak="0">
     <w:nsid w:val="3EB971E6"/>
     <w:multiLevelType w:val="hybridMultilevel"/>
     <w:tmpl w:val="A11AE06E"/>
@@ -19641,7 +21047,7 @@
       </w:rPr>
     </w:lvl>
   </w:abstractNum>
-  <w:abstractNum w:abstractNumId="26" w15:restartNumberingAfterBreak="0">
+  <w:abstractNum w:abstractNumId="28" w15:restartNumberingAfterBreak="0">
     <w:nsid w:val="3F2366CF"/>
     <w:multiLevelType w:val="hybridMultilevel"/>
     <w:tmpl w:val="B4DC0424"/>
@@ -19754,7 +21160,7 @@
       </w:rPr>
     </w:lvl>
   </w:abstractNum>
-  <w:abstractNum w:abstractNumId="27" w15:restartNumberingAfterBreak="0">
+  <w:abstractNum w:abstractNumId="29" w15:restartNumberingAfterBreak="0">
     <w:nsid w:val="3F557121"/>
     <w:multiLevelType w:val="hybridMultilevel"/>
     <w:tmpl w:val="458C6F3E"/>
@@ -19867,7 +21273,7 @@
       </w:rPr>
     </w:lvl>
   </w:abstractNum>
-  <w:abstractNum w:abstractNumId="28" w15:restartNumberingAfterBreak="0">
+  <w:abstractNum w:abstractNumId="30" w15:restartNumberingAfterBreak="0">
     <w:nsid w:val="41314828"/>
     <w:multiLevelType w:val="hybridMultilevel"/>
     <w:tmpl w:val="C444DFFC"/>
@@ -19980,7 +21386,7 @@
       </w:rPr>
     </w:lvl>
   </w:abstractNum>
-  <w:abstractNum w:abstractNumId="29" w15:restartNumberingAfterBreak="0">
+  <w:abstractNum w:abstractNumId="31" w15:restartNumberingAfterBreak="0">
     <w:nsid w:val="41812669"/>
     <w:multiLevelType w:val="hybridMultilevel"/>
     <w:tmpl w:val="6AC68F36"/>
@@ -20093,7 +21499,7 @@
       </w:rPr>
     </w:lvl>
   </w:abstractNum>
-  <w:abstractNum w:abstractNumId="30" w15:restartNumberingAfterBreak="0">
+  <w:abstractNum w:abstractNumId="32" w15:restartNumberingAfterBreak="0">
     <w:nsid w:val="44EA7910"/>
     <w:multiLevelType w:val="hybridMultilevel"/>
     <w:tmpl w:val="5D3673D8"/>
@@ -20206,7 +21612,7 @@
       </w:rPr>
     </w:lvl>
   </w:abstractNum>
-  <w:abstractNum w:abstractNumId="31" w15:restartNumberingAfterBreak="0">
+  <w:abstractNum w:abstractNumId="33" w15:restartNumberingAfterBreak="0">
     <w:nsid w:val="47AE1FAF"/>
     <w:multiLevelType w:val="hybridMultilevel"/>
     <w:tmpl w:val="858A679E"/>
@@ -20319,7 +21725,7 @@
       </w:rPr>
     </w:lvl>
   </w:abstractNum>
-  <w:abstractNum w:abstractNumId="32" w15:restartNumberingAfterBreak="0">
+  <w:abstractNum w:abstractNumId="34" w15:restartNumberingAfterBreak="0">
     <w:nsid w:val="4A2F2E3B"/>
     <w:multiLevelType w:val="hybridMultilevel"/>
     <w:tmpl w:val="7DF24DC8"/>
@@ -20432,7 +21838,7 @@
       </w:rPr>
     </w:lvl>
   </w:abstractNum>
-  <w:abstractNum w:abstractNumId="33" w15:restartNumberingAfterBreak="0">
+  <w:abstractNum w:abstractNumId="35" w15:restartNumberingAfterBreak="0">
     <w:nsid w:val="4B0074AA"/>
     <w:multiLevelType w:val="hybridMultilevel"/>
     <w:tmpl w:val="FB245544"/>
@@ -20545,7 +21951,7 @@
       </w:rPr>
     </w:lvl>
   </w:abstractNum>
-  <w:abstractNum w:abstractNumId="34" w15:restartNumberingAfterBreak="0">
+  <w:abstractNum w:abstractNumId="36" w15:restartNumberingAfterBreak="0">
     <w:nsid w:val="4B6F2CF9"/>
     <w:multiLevelType w:val="hybridMultilevel"/>
     <w:tmpl w:val="FD5AF8D4"/>
@@ -20658,7 +22064,7 @@
       </w:rPr>
     </w:lvl>
   </w:abstractNum>
-  <w:abstractNum w:abstractNumId="35" w15:restartNumberingAfterBreak="0">
+  <w:abstractNum w:abstractNumId="37" w15:restartNumberingAfterBreak="0">
     <w:nsid w:val="4BD03725"/>
     <w:multiLevelType w:val="hybridMultilevel"/>
     <w:tmpl w:val="86444CB4"/>
@@ -20771,7 +22177,7 @@
       </w:rPr>
     </w:lvl>
   </w:abstractNum>
-  <w:abstractNum w:abstractNumId="36" w15:restartNumberingAfterBreak="0">
+  <w:abstractNum w:abstractNumId="38" w15:restartNumberingAfterBreak="0">
     <w:nsid w:val="4FEC54AA"/>
     <w:multiLevelType w:val="hybridMultilevel"/>
     <w:tmpl w:val="86B8E2E8"/>
@@ -20884,7 +22290,7 @@
       </w:rPr>
     </w:lvl>
   </w:abstractNum>
-  <w:abstractNum w:abstractNumId="37" w15:restartNumberingAfterBreak="0">
+  <w:abstractNum w:abstractNumId="39" w15:restartNumberingAfterBreak="0">
     <w:nsid w:val="54F038AA"/>
     <w:multiLevelType w:val="hybridMultilevel"/>
     <w:tmpl w:val="1186BD78"/>
@@ -20997,7 +22403,7 @@
       </w:rPr>
     </w:lvl>
   </w:abstractNum>
-  <w:abstractNum w:abstractNumId="38" w15:restartNumberingAfterBreak="0">
+  <w:abstractNum w:abstractNumId="40" w15:restartNumberingAfterBreak="0">
     <w:nsid w:val="57E65249"/>
     <w:multiLevelType w:val="hybridMultilevel"/>
     <w:tmpl w:val="1AF698C0"/>
@@ -21110,7 +22516,7 @@
       </w:rPr>
     </w:lvl>
   </w:abstractNum>
-  <w:abstractNum w:abstractNumId="39" w15:restartNumberingAfterBreak="0">
+  <w:abstractNum w:abstractNumId="41" w15:restartNumberingAfterBreak="0">
     <w:nsid w:val="5E106338"/>
     <w:multiLevelType w:val="hybridMultilevel"/>
     <w:tmpl w:val="485663DA"/>
@@ -21223,7 +22629,7 @@
       </w:rPr>
     </w:lvl>
   </w:abstractNum>
-  <w:abstractNum w:abstractNumId="40" w15:restartNumberingAfterBreak="0">
+  <w:abstractNum w:abstractNumId="42" w15:restartNumberingAfterBreak="0">
     <w:nsid w:val="5FC14686"/>
     <w:multiLevelType w:val="hybridMultilevel"/>
     <w:tmpl w:val="9F529C04"/>
@@ -21336,7 +22742,7 @@
       </w:rPr>
     </w:lvl>
   </w:abstractNum>
-  <w:abstractNum w:abstractNumId="41" w15:restartNumberingAfterBreak="0">
+  <w:abstractNum w:abstractNumId="43" w15:restartNumberingAfterBreak="0">
     <w:nsid w:val="68153EE0"/>
     <w:multiLevelType w:val="hybridMultilevel"/>
     <w:tmpl w:val="A92A58D2"/>
@@ -21449,7 +22855,7 @@
       </w:rPr>
     </w:lvl>
   </w:abstractNum>
-  <w:abstractNum w:abstractNumId="42" w15:restartNumberingAfterBreak="0">
+  <w:abstractNum w:abstractNumId="44" w15:restartNumberingAfterBreak="0">
     <w:nsid w:val="687E66D0"/>
     <w:multiLevelType w:val="hybridMultilevel"/>
     <w:tmpl w:val="FE7C88CA"/>
@@ -21562,7 +22968,7 @@
       </w:rPr>
     </w:lvl>
   </w:abstractNum>
-  <w:abstractNum w:abstractNumId="43" w15:restartNumberingAfterBreak="0">
+  <w:abstractNum w:abstractNumId="45" w15:restartNumberingAfterBreak="0">
     <w:nsid w:val="68985FC8"/>
     <w:multiLevelType w:val="hybridMultilevel"/>
     <w:tmpl w:val="AD7E2654"/>
@@ -21675,7 +23081,7 @@
       </w:rPr>
     </w:lvl>
   </w:abstractNum>
-  <w:abstractNum w:abstractNumId="44" w15:restartNumberingAfterBreak="0">
+  <w:abstractNum w:abstractNumId="46" w15:restartNumberingAfterBreak="0">
     <w:nsid w:val="69EF56B3"/>
     <w:multiLevelType w:val="hybridMultilevel"/>
     <w:tmpl w:val="985A4030"/>
@@ -21788,7 +23194,7 @@
       </w:rPr>
     </w:lvl>
   </w:abstractNum>
-  <w:abstractNum w:abstractNumId="45" w15:restartNumberingAfterBreak="0">
+  <w:abstractNum w:abstractNumId="47" w15:restartNumberingAfterBreak="0">
     <w:nsid w:val="71935593"/>
     <w:multiLevelType w:val="hybridMultilevel"/>
     <w:tmpl w:val="521090D4"/>
@@ -21901,7 +23307,7 @@
       </w:rPr>
     </w:lvl>
   </w:abstractNum>
-  <w:abstractNum w:abstractNumId="46" w15:restartNumberingAfterBreak="0">
+  <w:abstractNum w:abstractNumId="48" w15:restartNumberingAfterBreak="0">
     <w:nsid w:val="7289437D"/>
     <w:multiLevelType w:val="hybridMultilevel"/>
     <w:tmpl w:val="9934F85C"/>
@@ -22014,7 +23420,7 @@
       </w:rPr>
     </w:lvl>
   </w:abstractNum>
-  <w:abstractNum w:abstractNumId="47" w15:restartNumberingAfterBreak="0">
+  <w:abstractNum w:abstractNumId="49" w15:restartNumberingAfterBreak="0">
     <w:nsid w:val="73542633"/>
     <w:multiLevelType w:val="hybridMultilevel"/>
     <w:tmpl w:val="6F70A93A"/>
@@ -22127,7 +23533,7 @@
       </w:rPr>
     </w:lvl>
   </w:abstractNum>
-  <w:abstractNum w:abstractNumId="48" w15:restartNumberingAfterBreak="0">
+  <w:abstractNum w:abstractNumId="50" w15:restartNumberingAfterBreak="0">
     <w:nsid w:val="7521432A"/>
     <w:multiLevelType w:val="hybridMultilevel"/>
     <w:tmpl w:val="AC42FC78"/>
@@ -22240,7 +23646,7 @@
       </w:rPr>
     </w:lvl>
   </w:abstractNum>
-  <w:abstractNum w:abstractNumId="49" w15:restartNumberingAfterBreak="0">
+  <w:abstractNum w:abstractNumId="51" w15:restartNumberingAfterBreak="0">
     <w:nsid w:val="75CA299A"/>
     <w:multiLevelType w:val="hybridMultilevel"/>
     <w:tmpl w:val="8222D11C"/>
@@ -22353,7 +23759,7 @@
       </w:rPr>
     </w:lvl>
   </w:abstractNum>
-  <w:abstractNum w:abstractNumId="50" w15:restartNumberingAfterBreak="0">
+  <w:abstractNum w:abstractNumId="52" w15:restartNumberingAfterBreak="0">
     <w:nsid w:val="76CF32EA"/>
     <w:multiLevelType w:val="hybridMultilevel"/>
     <w:tmpl w:val="FEE670DA"/>
@@ -22466,7 +23872,7 @@
       </w:rPr>
     </w:lvl>
   </w:abstractNum>
-  <w:abstractNum w:abstractNumId="51" w15:restartNumberingAfterBreak="0">
+  <w:abstractNum w:abstractNumId="53" w15:restartNumberingAfterBreak="0">
     <w:nsid w:val="78EB12F1"/>
     <w:multiLevelType w:val="hybridMultilevel"/>
     <w:tmpl w:val="BB30AC02"/>
@@ -22579,7 +23985,7 @@
       </w:rPr>
     </w:lvl>
   </w:abstractNum>
-  <w:abstractNum w:abstractNumId="52" w15:restartNumberingAfterBreak="0">
+  <w:abstractNum w:abstractNumId="54" w15:restartNumberingAfterBreak="0">
     <w:nsid w:val="793A0029"/>
     <w:multiLevelType w:val="hybridMultilevel"/>
     <w:tmpl w:val="9766C174"/>
@@ -22692,7 +24098,7 @@
       </w:rPr>
     </w:lvl>
   </w:abstractNum>
-  <w:abstractNum w:abstractNumId="53" w15:restartNumberingAfterBreak="0">
+  <w:abstractNum w:abstractNumId="55" w15:restartNumberingAfterBreak="0">
     <w:nsid w:val="7AB837A9"/>
     <w:multiLevelType w:val="hybridMultilevel"/>
     <w:tmpl w:val="31D6481A"/>
@@ -22805,7 +24211,7 @@
       </w:rPr>
     </w:lvl>
   </w:abstractNum>
-  <w:abstractNum w:abstractNumId="54" w15:restartNumberingAfterBreak="0">
+  <w:abstractNum w:abstractNumId="56" w15:restartNumberingAfterBreak="0">
     <w:nsid w:val="7B2C1496"/>
     <w:multiLevelType w:val="hybridMultilevel"/>
     <w:tmpl w:val="DDEAF364"/>
@@ -22918,7 +24324,7 @@
       </w:rPr>
     </w:lvl>
   </w:abstractNum>
-  <w:abstractNum w:abstractNumId="55" w15:restartNumberingAfterBreak="0">
+  <w:abstractNum w:abstractNumId="57" w15:restartNumberingAfterBreak="0">
     <w:nsid w:val="7BF07AE7"/>
     <w:multiLevelType w:val="hybridMultilevel"/>
     <w:tmpl w:val="6074A1F8"/>
@@ -23031,7 +24437,7 @@
       </w:rPr>
     </w:lvl>
   </w:abstractNum>
-  <w:abstractNum w:abstractNumId="56" w15:restartNumberingAfterBreak="0">
+  <w:abstractNum w:abstractNumId="58" w15:restartNumberingAfterBreak="0">
     <w:nsid w:val="7C24324D"/>
     <w:multiLevelType w:val="hybridMultilevel"/>
     <w:tmpl w:val="EC3C4A44"/>
@@ -23144,7 +24550,7 @@
       </w:rPr>
     </w:lvl>
   </w:abstractNum>
-  <w:abstractNum w:abstractNumId="57" w15:restartNumberingAfterBreak="0">
+  <w:abstractNum w:abstractNumId="59" w15:restartNumberingAfterBreak="0">
     <w:nsid w:val="7FF122DA"/>
     <w:multiLevelType w:val="hybridMultilevel"/>
     <w:tmpl w:val="5FB6260E"/>
@@ -23258,37 +24664,37 @@
     </w:lvl>
   </w:abstractNum>
   <w:num w:numId="1">
-    <w:abstractNumId w:val="56"/>
+    <w:abstractNumId w:val="58"/>
   </w:num>
   <w:num w:numId="2">
-    <w:abstractNumId w:val="45"/>
+    <w:abstractNumId w:val="47"/>
   </w:num>
   <w:num w:numId="3">
     <w:abstractNumId w:val="6"/>
   </w:num>
   <w:num w:numId="4">
-    <w:abstractNumId w:val="36"/>
+    <w:abstractNumId w:val="38"/>
   </w:num>
   <w:num w:numId="5">
-    <w:abstractNumId w:val="40"/>
+    <w:abstractNumId w:val="42"/>
   </w:num>
   <w:num w:numId="6">
-    <w:abstractNumId w:val="46"/>
+    <w:abstractNumId w:val="48"/>
   </w:num>
   <w:num w:numId="7">
-    <w:abstractNumId w:val="43"/>
+    <w:abstractNumId w:val="45"/>
   </w:num>
   <w:num w:numId="8">
-    <w:abstractNumId w:val="29"/>
+    <w:abstractNumId w:val="31"/>
   </w:num>
   <w:num w:numId="9">
-    <w:abstractNumId w:val="13"/>
+    <w:abstractNumId w:val="14"/>
   </w:num>
   <w:num w:numId="10">
-    <w:abstractNumId w:val="57"/>
+    <w:abstractNumId w:val="59"/>
   </w:num>
   <w:num w:numId="11">
-    <w:abstractNumId w:val="35"/>
+    <w:abstractNumId w:val="37"/>
   </w:num>
   <w:num w:numId="12">
     <w:abstractNumId w:val="1"/>
@@ -23297,141 +24703,147 @@
     <w:abstractNumId w:val="7"/>
   </w:num>
   <w:num w:numId="14">
-    <w:abstractNumId w:val="34"/>
+    <w:abstractNumId w:val="36"/>
   </w:num>
   <w:num w:numId="15">
-    <w:abstractNumId w:val="39"/>
+    <w:abstractNumId w:val="41"/>
   </w:num>
   <w:num w:numId="16">
     <w:abstractNumId w:val="5"/>
   </w:num>
   <w:num w:numId="17">
-    <w:abstractNumId w:val="20"/>
+    <w:abstractNumId w:val="21"/>
   </w:num>
   <w:num w:numId="18">
-    <w:abstractNumId w:val="14"/>
+    <w:abstractNumId w:val="15"/>
   </w:num>
   <w:num w:numId="19">
-    <w:abstractNumId w:val="52"/>
+    <w:abstractNumId w:val="54"/>
   </w:num>
   <w:num w:numId="20">
-    <w:abstractNumId w:val="50"/>
+    <w:abstractNumId w:val="52"/>
   </w:num>
   <w:num w:numId="21">
     <w:abstractNumId w:val="8"/>
   </w:num>
   <w:num w:numId="22">
-    <w:abstractNumId w:val="44"/>
+    <w:abstractNumId w:val="46"/>
   </w:num>
   <w:num w:numId="23">
-    <w:abstractNumId w:val="12"/>
+    <w:abstractNumId w:val="13"/>
   </w:num>
   <w:num w:numId="24">
-    <w:abstractNumId w:val="17"/>
+    <w:abstractNumId w:val="18"/>
   </w:num>
   <w:num w:numId="25">
     <w:abstractNumId w:val="0"/>
   </w:num>
   <w:num w:numId="26">
-    <w:abstractNumId w:val="21"/>
+    <w:abstractNumId w:val="22"/>
   </w:num>
   <w:num w:numId="27">
     <w:abstractNumId w:val="2"/>
   </w:num>
   <w:num w:numId="28">
-    <w:abstractNumId w:val="15"/>
+    <w:abstractNumId w:val="16"/>
   </w:num>
   <w:num w:numId="29">
-    <w:abstractNumId w:val="48"/>
+    <w:abstractNumId w:val="50"/>
   </w:num>
   <w:num w:numId="30">
     <w:abstractNumId w:val="3"/>
   </w:num>
   <w:num w:numId="31">
-    <w:abstractNumId w:val="30"/>
+    <w:abstractNumId w:val="32"/>
   </w:num>
   <w:num w:numId="32">
-    <w:abstractNumId w:val="11"/>
+    <w:abstractNumId w:val="12"/>
   </w:num>
   <w:num w:numId="33">
+    <w:abstractNumId w:val="57"/>
+  </w:num>
+  <w:num w:numId="34">
+    <w:abstractNumId w:val="25"/>
+  </w:num>
+  <w:num w:numId="35">
+    <w:abstractNumId w:val="56"/>
+  </w:num>
+  <w:num w:numId="36">
+    <w:abstractNumId w:val="28"/>
+  </w:num>
+  <w:num w:numId="37">
+    <w:abstractNumId w:val="49"/>
+  </w:num>
+  <w:num w:numId="38">
+    <w:abstractNumId w:val="19"/>
+  </w:num>
+  <w:num w:numId="39">
     <w:abstractNumId w:val="55"/>
   </w:num>
-  <w:num w:numId="34">
-    <w:abstractNumId w:val="23"/>
-  </w:num>
-  <w:num w:numId="35">
-    <w:abstractNumId w:val="54"/>
-  </w:num>
-  <w:num w:numId="36">
-    <w:abstractNumId w:val="26"/>
-  </w:num>
-  <w:num w:numId="37">
-    <w:abstractNumId w:val="47"/>
-  </w:num>
-  <w:num w:numId="38">
-    <w:abstractNumId w:val="18"/>
-  </w:num>
-  <w:num w:numId="39">
-    <w:abstractNumId w:val="53"/>
-  </w:num>
   <w:num w:numId="40">
-    <w:abstractNumId w:val="31"/>
+    <w:abstractNumId w:val="33"/>
   </w:num>
   <w:num w:numId="41">
-    <w:abstractNumId w:val="24"/>
+    <w:abstractNumId w:val="26"/>
   </w:num>
   <w:num w:numId="42">
     <w:abstractNumId w:val="4"/>
   </w:num>
   <w:num w:numId="43">
-    <w:abstractNumId w:val="38"/>
+    <w:abstractNumId w:val="40"/>
   </w:num>
   <w:num w:numId="44">
-    <w:abstractNumId w:val="42"/>
+    <w:abstractNumId w:val="44"/>
   </w:num>
   <w:num w:numId="45">
-    <w:abstractNumId w:val="33"/>
+    <w:abstractNumId w:val="35"/>
   </w:num>
   <w:num w:numId="46">
-    <w:abstractNumId w:val="16"/>
+    <w:abstractNumId w:val="17"/>
   </w:num>
   <w:num w:numId="47">
-    <w:abstractNumId w:val="19"/>
+    <w:abstractNumId w:val="20"/>
   </w:num>
   <w:num w:numId="48">
-    <w:abstractNumId w:val="28"/>
+    <w:abstractNumId w:val="30"/>
   </w:num>
   <w:num w:numId="49">
+    <w:abstractNumId w:val="53"/>
+  </w:num>
+  <w:num w:numId="50">
+    <w:abstractNumId w:val="34"/>
+  </w:num>
+  <w:num w:numId="51">
+    <w:abstractNumId w:val="27"/>
+  </w:num>
+  <w:num w:numId="52">
+    <w:abstractNumId w:val="29"/>
+  </w:num>
+  <w:num w:numId="53">
+    <w:abstractNumId w:val="11"/>
+  </w:num>
+  <w:num w:numId="54">
+    <w:abstractNumId w:val="43"/>
+  </w:num>
+  <w:num w:numId="55">
     <w:abstractNumId w:val="51"/>
   </w:num>
-  <w:num w:numId="50">
-    <w:abstractNumId w:val="32"/>
-  </w:num>
-  <w:num w:numId="51">
-    <w:abstractNumId w:val="25"/>
-  </w:num>
-  <w:num w:numId="52">
-    <w:abstractNumId w:val="27"/>
-  </w:num>
-  <w:num w:numId="53">
-    <w:abstractNumId w:val="10"/>
-  </w:num>
-  <w:num w:numId="54">
-    <w:abstractNumId w:val="41"/>
-  </w:num>
-  <w:num w:numId="55">
-    <w:abstractNumId w:val="49"/>
-  </w:num>
   <w:num w:numId="56">
-    <w:abstractNumId w:val="22"/>
+    <w:abstractNumId w:val="23"/>
   </w:num>
   <w:num w:numId="57">
-    <w:abstractNumId w:val="37"/>
+    <w:abstractNumId w:val="39"/>
   </w:num>
   <w:num w:numId="58">
     <w:abstractNumId w:val="9"/>
   </w:num>
-  <w:numIdMacAtCleanup w:val="58"/>
+  <w:num w:numId="59">
+    <w:abstractNumId w:val="10"/>
+  </w:num>
+  <w:num w:numId="60">
+    <w:abstractNumId w:val="24"/>
+  </w:num>
+  <w:numIdMacAtCleanup w:val="60"/>
 </w:numbering>
 </file>
 

</xml_diff>